<commit_message>
updated code , docs, steps.md
</commit_message>
<xml_diff>
--- a/Solution.docx
+++ b/Solution.docx
@@ -235,8 +235,6 @@
           <w:szCs w:val="24"/>
         </w:rPr>
       </w:pPr>
-      <w:bookmarkStart w:id="0" w:name="_GoBack"/>
-      <w:bookmarkEnd w:id="0"/>
       <w:r>
         <w:rPr>
           <w:rFonts w:cstheme="minorHAnsi"/>
@@ -269,7 +267,7 @@
           <w:sz w:val="24"/>
           <w:szCs w:val="24"/>
         </w:rPr>
-        <w:t xml:space="preserve"> </w:t>
+        <w:t xml:space="preserve"> (Initially: Apache Kafka for event streaming</w:t>
       </w:r>
       <w:r>
         <w:rPr>
@@ -278,7 +276,7 @@
           <w:sz w:val="24"/>
           <w:szCs w:val="24"/>
         </w:rPr>
-        <w:t>(Initially: Apache Kafka for event streaming</w:t>
+        <w:t xml:space="preserve"> instead of Azure Event hubs</w:t>
       </w:r>
       <w:r>
         <w:rPr>
@@ -287,7 +285,7 @@
           <w:sz w:val="24"/>
           <w:szCs w:val="24"/>
         </w:rPr>
-        <w:t xml:space="preserve"> instead of Azure Event hubs</w:t>
+        <w:t>,</w:t>
       </w:r>
       <w:r>
         <w:rPr>
@@ -296,7 +294,7 @@
           <w:sz w:val="24"/>
           <w:szCs w:val="24"/>
         </w:rPr>
-        <w:t>,</w:t>
+        <w:t xml:space="preserve"> MySQL instead of Azure SQL Database, Cassandra instead of Azure Cosmos DB, Kubernetes instead of AKS,</w:t>
       </w:r>
       <w:r>
         <w:rPr>
@@ -305,25 +303,7 @@
           <w:sz w:val="24"/>
           <w:szCs w:val="24"/>
         </w:rPr>
-        <w:t xml:space="preserve"> MySQL instead of Azure SQL Database, Cassandra instead of Azure Cosmos DB, Kubernetes instead of AKS,</w:t>
-      </w:r>
-      <w:r>
-        <w:rPr>
-          <w:rFonts w:cstheme="minorHAnsi"/>
-          <w:b/>
-          <w:sz w:val="24"/>
-          <w:szCs w:val="24"/>
-        </w:rPr>
-        <w:t xml:space="preserve"> Docker containers for DB</w:t>
-      </w:r>
-      <w:r>
-        <w:rPr>
-          <w:rFonts w:cstheme="minorHAnsi"/>
-          <w:b/>
-          <w:sz w:val="24"/>
-          <w:szCs w:val="24"/>
-        </w:rPr>
-        <w:t>)</w:t>
+        <w:t xml:space="preserve"> Docker containers for DB)</w:t>
       </w:r>
     </w:p>
     <w:p>
@@ -821,7 +801,7 @@
           <w:szCs w:val="24"/>
         </w:rPr>
       </w:pPr>
-      <w:bookmarkStart w:id="1" w:name="_Hlk159539544"/>
+      <w:bookmarkStart w:id="0" w:name="_Hlk159539544"/>
       <w:r>
         <w:rPr>
           <w:rFonts w:cstheme="minorHAnsi"/>
@@ -875,7 +855,7 @@
         <w:t>Subscribes to swipe events from the event service via Kafka for processing.</w:t>
       </w:r>
     </w:p>
-    <w:bookmarkEnd w:id="1"/>
+    <w:bookmarkEnd w:id="0"/>
     <w:p>
       <w:pPr>
         <w:pStyle w:val="ListParagraph"/>
@@ -944,69 +924,202 @@
       <w:pPr>
         <w:pStyle w:val="ListParagraph"/>
         <w:numPr>
-          <w:ilvl w:val="2"/>
-          <w:numId w:val="27"/>
+          <w:ilvl w:val="0"/>
+          <w:numId w:val="28"/>
         </w:numPr>
-        <w:ind w:left="2835" w:hanging="283"/>
-        <w:rPr>
-          <w:rFonts w:cstheme="minorHAnsi"/>
-          <w:sz w:val="24"/>
-          <w:szCs w:val="24"/>
-        </w:rPr>
-      </w:pPr>
-      <w:r>
-        <w:rPr>
-          <w:rFonts w:cstheme="minorHAnsi"/>
-          <w:sz w:val="24"/>
-          <w:szCs w:val="24"/>
-        </w:rPr>
-        <w:t>GET /attendance/absentees/{date}: Retrieves a list of employees absent on a specific date.</w:t>
+        <w:rPr>
+          <w:rFonts w:cstheme="minorHAnsi"/>
+          <w:sz w:val="24"/>
+          <w:szCs w:val="24"/>
+        </w:rPr>
+      </w:pPr>
+      <w:r>
+        <w:rPr>
+          <w:rFonts w:cstheme="minorHAnsi"/>
+          <w:sz w:val="24"/>
+          <w:szCs w:val="24"/>
+        </w:rPr>
+        <w:t>Event Structures (for internal processing, not exposed via API):</w:t>
       </w:r>
     </w:p>
     <w:p>
       <w:pPr>
         <w:pStyle w:val="ListParagraph"/>
         <w:numPr>
-          <w:ilvl w:val="2"/>
-          <w:numId w:val="27"/>
+          <w:ilvl w:val="0"/>
+          <w:numId w:val="29"/>
         </w:numPr>
-        <w:ind w:left="2835" w:hanging="283"/>
-        <w:rPr>
-          <w:rFonts w:cstheme="minorHAnsi"/>
-          <w:sz w:val="24"/>
-          <w:szCs w:val="24"/>
-        </w:rPr>
-      </w:pPr>
-      <w:r>
-        <w:rPr>
-          <w:rFonts w:cstheme="minorHAnsi"/>
-          <w:sz w:val="24"/>
-          <w:szCs w:val="24"/>
-        </w:rPr>
-        <w:t>GET /attendance/half-day/{date}: Retrieves a list of employees who worked half-day on a specific date.</w:t>
+        <w:rPr>
+          <w:rFonts w:cstheme="minorHAnsi"/>
+          <w:sz w:val="24"/>
+          <w:szCs w:val="24"/>
+        </w:rPr>
+      </w:pPr>
+      <w:proofErr w:type="spellStart"/>
+      <w:r>
+        <w:rPr>
+          <w:rFonts w:cstheme="minorHAnsi"/>
+          <w:sz w:val="24"/>
+          <w:szCs w:val="24"/>
+        </w:rPr>
+        <w:t>SwipeInEvent</w:t>
+      </w:r>
+      <w:proofErr w:type="spellEnd"/>
+      <w:r>
+        <w:rPr>
+          <w:rFonts w:cstheme="minorHAnsi"/>
+          <w:sz w:val="24"/>
+          <w:szCs w:val="24"/>
+        </w:rPr>
+        <w:t xml:space="preserve">: </w:t>
+      </w:r>
+      <w:proofErr w:type="gramStart"/>
+      <w:r>
+        <w:rPr>
+          <w:rFonts w:cstheme="minorHAnsi"/>
+          <w:sz w:val="24"/>
+          <w:szCs w:val="24"/>
+        </w:rPr>
+        <w:t xml:space="preserve">{ </w:t>
+      </w:r>
+      <w:proofErr w:type="spellStart"/>
+      <w:r>
+        <w:rPr>
+          <w:rFonts w:cstheme="minorHAnsi"/>
+          <w:sz w:val="24"/>
+          <w:szCs w:val="24"/>
+        </w:rPr>
+        <w:t>employeeId</w:t>
+      </w:r>
+      <w:proofErr w:type="spellEnd"/>
+      <w:proofErr w:type="gramEnd"/>
+      <w:r>
+        <w:rPr>
+          <w:rFonts w:cstheme="minorHAnsi"/>
+          <w:sz w:val="24"/>
+          <w:szCs w:val="24"/>
+        </w:rPr>
+        <w:t>, timestamp</w:t>
+      </w:r>
+      <w:r>
+        <w:rPr>
+          <w:rFonts w:cstheme="minorHAnsi"/>
+          <w:sz w:val="24"/>
+          <w:szCs w:val="24"/>
+        </w:rPr>
+        <w:t xml:space="preserve">, </w:t>
+      </w:r>
+      <w:proofErr w:type="spellStart"/>
+      <w:r>
+        <w:rPr>
+          <w:rFonts w:cstheme="minorHAnsi"/>
+          <w:sz w:val="24"/>
+          <w:szCs w:val="24"/>
+        </w:rPr>
+        <w:t>eventType</w:t>
+      </w:r>
+      <w:proofErr w:type="spellEnd"/>
+      <w:r>
+        <w:rPr>
+          <w:rFonts w:cstheme="minorHAnsi"/>
+          <w:sz w:val="24"/>
+          <w:szCs w:val="24"/>
+        </w:rPr>
+        <w:t>}</w:t>
       </w:r>
     </w:p>
     <w:p>
       <w:pPr>
         <w:pStyle w:val="ListParagraph"/>
         <w:numPr>
-          <w:ilvl w:val="2"/>
-          <w:numId w:val="27"/>
+          <w:ilvl w:val="0"/>
+          <w:numId w:val="29"/>
         </w:numPr>
-        <w:ind w:left="2835" w:hanging="283"/>
-        <w:rPr>
-          <w:rFonts w:cstheme="minorHAnsi"/>
-          <w:sz w:val="24"/>
-          <w:szCs w:val="24"/>
-        </w:rPr>
-      </w:pPr>
-      <w:r>
-        <w:rPr>
-          <w:rFonts w:cstheme="minorHAnsi"/>
-          <w:sz w:val="24"/>
-          <w:szCs w:val="24"/>
-        </w:rPr>
-        <w:t>GET /attendance/present/{date}: Retrieves a list of employees who worked full-day on a specific date.</w:t>
+        <w:rPr>
+          <w:rFonts w:cstheme="minorHAnsi"/>
+          <w:sz w:val="24"/>
+          <w:szCs w:val="24"/>
+        </w:rPr>
+      </w:pPr>
+      <w:proofErr w:type="spellStart"/>
+      <w:r>
+        <w:rPr>
+          <w:rFonts w:cstheme="minorHAnsi"/>
+          <w:sz w:val="24"/>
+          <w:szCs w:val="24"/>
+        </w:rPr>
+        <w:t>SwipeOutEvent</w:t>
+      </w:r>
+      <w:proofErr w:type="spellEnd"/>
+      <w:r>
+        <w:rPr>
+          <w:rFonts w:cstheme="minorHAnsi"/>
+          <w:sz w:val="24"/>
+          <w:szCs w:val="24"/>
+        </w:rPr>
+        <w:t xml:space="preserve">: </w:t>
+      </w:r>
+      <w:proofErr w:type="gramStart"/>
+      <w:r>
+        <w:rPr>
+          <w:rFonts w:cstheme="minorHAnsi"/>
+          <w:sz w:val="24"/>
+          <w:szCs w:val="24"/>
+        </w:rPr>
+        <w:t xml:space="preserve">{ </w:t>
+      </w:r>
+      <w:proofErr w:type="spellStart"/>
+      <w:r>
+        <w:rPr>
+          <w:rFonts w:cstheme="minorHAnsi"/>
+          <w:sz w:val="24"/>
+          <w:szCs w:val="24"/>
+        </w:rPr>
+        <w:t>employeeId</w:t>
+      </w:r>
+      <w:proofErr w:type="spellEnd"/>
+      <w:proofErr w:type="gramEnd"/>
+      <w:r>
+        <w:rPr>
+          <w:rFonts w:cstheme="minorHAnsi"/>
+          <w:sz w:val="24"/>
+          <w:szCs w:val="24"/>
+        </w:rPr>
+        <w:t>, timestamp</w:t>
+      </w:r>
+      <w:r>
+        <w:rPr>
+          <w:rFonts w:cstheme="minorHAnsi"/>
+          <w:sz w:val="24"/>
+          <w:szCs w:val="24"/>
+        </w:rPr>
+        <w:t>,</w:t>
+      </w:r>
+      <w:r>
+        <w:rPr>
+          <w:rFonts w:cstheme="minorHAnsi"/>
+          <w:sz w:val="24"/>
+          <w:szCs w:val="24"/>
+        </w:rPr>
+        <w:t xml:space="preserve"> </w:t>
+      </w:r>
+      <w:proofErr w:type="spellStart"/>
+      <w:r>
+        <w:rPr>
+          <w:rFonts w:cstheme="minorHAnsi"/>
+          <w:sz w:val="24"/>
+          <w:szCs w:val="24"/>
+        </w:rPr>
+        <w:t>eventType</w:t>
+      </w:r>
+      <w:proofErr w:type="spellEnd"/>
+      <w:r>
+        <w:rPr>
+          <w:rFonts w:cstheme="minorHAnsi"/>
+          <w:sz w:val="24"/>
+          <w:szCs w:val="24"/>
+        </w:rPr>
+        <w:t xml:space="preserve"> }</w:t>
       </w:r>
     </w:p>
     <w:p>
@@ -1028,148 +1141,6 @@
           <w:sz w:val="24"/>
           <w:szCs w:val="24"/>
         </w:rPr>
-        <w:t>Event Structures (for internal processing, not exposed via API):</w:t>
-      </w:r>
-    </w:p>
-    <w:p>
-      <w:pPr>
-        <w:pStyle w:val="ListParagraph"/>
-        <w:numPr>
-          <w:ilvl w:val="0"/>
-          <w:numId w:val="29"/>
-        </w:numPr>
-        <w:rPr>
-          <w:rFonts w:cstheme="minorHAnsi"/>
-          <w:sz w:val="24"/>
-          <w:szCs w:val="24"/>
-        </w:rPr>
-      </w:pPr>
-      <w:proofErr w:type="spellStart"/>
-      <w:r>
-        <w:rPr>
-          <w:rFonts w:cstheme="minorHAnsi"/>
-          <w:sz w:val="24"/>
-          <w:szCs w:val="24"/>
-        </w:rPr>
-        <w:t>SwipeInEvent</w:t>
-      </w:r>
-      <w:proofErr w:type="spellEnd"/>
-      <w:r>
-        <w:rPr>
-          <w:rFonts w:cstheme="minorHAnsi"/>
-          <w:sz w:val="24"/>
-          <w:szCs w:val="24"/>
-        </w:rPr>
-        <w:t xml:space="preserve">: </w:t>
-      </w:r>
-      <w:proofErr w:type="gramStart"/>
-      <w:r>
-        <w:rPr>
-          <w:rFonts w:cstheme="minorHAnsi"/>
-          <w:sz w:val="24"/>
-          <w:szCs w:val="24"/>
-        </w:rPr>
-        <w:t xml:space="preserve">{ </w:t>
-      </w:r>
-      <w:proofErr w:type="spellStart"/>
-      <w:r>
-        <w:rPr>
-          <w:rFonts w:cstheme="minorHAnsi"/>
-          <w:sz w:val="24"/>
-          <w:szCs w:val="24"/>
-        </w:rPr>
-        <w:t>employeeId</w:t>
-      </w:r>
-      <w:proofErr w:type="spellEnd"/>
-      <w:proofErr w:type="gramEnd"/>
-      <w:r>
-        <w:rPr>
-          <w:rFonts w:cstheme="minorHAnsi"/>
-          <w:sz w:val="24"/>
-          <w:szCs w:val="24"/>
-        </w:rPr>
-        <w:t>, timestamp }</w:t>
-      </w:r>
-    </w:p>
-    <w:p>
-      <w:pPr>
-        <w:pStyle w:val="ListParagraph"/>
-        <w:numPr>
-          <w:ilvl w:val="0"/>
-          <w:numId w:val="29"/>
-        </w:numPr>
-        <w:rPr>
-          <w:rFonts w:cstheme="minorHAnsi"/>
-          <w:sz w:val="24"/>
-          <w:szCs w:val="24"/>
-        </w:rPr>
-      </w:pPr>
-      <w:proofErr w:type="spellStart"/>
-      <w:r>
-        <w:rPr>
-          <w:rFonts w:cstheme="minorHAnsi"/>
-          <w:sz w:val="24"/>
-          <w:szCs w:val="24"/>
-        </w:rPr>
-        <w:t>SwipeOutEvent</w:t>
-      </w:r>
-      <w:proofErr w:type="spellEnd"/>
-      <w:r>
-        <w:rPr>
-          <w:rFonts w:cstheme="minorHAnsi"/>
-          <w:sz w:val="24"/>
-          <w:szCs w:val="24"/>
-        </w:rPr>
-        <w:t xml:space="preserve">: </w:t>
-      </w:r>
-      <w:proofErr w:type="gramStart"/>
-      <w:r>
-        <w:rPr>
-          <w:rFonts w:cstheme="minorHAnsi"/>
-          <w:sz w:val="24"/>
-          <w:szCs w:val="24"/>
-        </w:rPr>
-        <w:t xml:space="preserve">{ </w:t>
-      </w:r>
-      <w:proofErr w:type="spellStart"/>
-      <w:r>
-        <w:rPr>
-          <w:rFonts w:cstheme="minorHAnsi"/>
-          <w:sz w:val="24"/>
-          <w:szCs w:val="24"/>
-        </w:rPr>
-        <w:t>employeeId</w:t>
-      </w:r>
-      <w:proofErr w:type="spellEnd"/>
-      <w:proofErr w:type="gramEnd"/>
-      <w:r>
-        <w:rPr>
-          <w:rFonts w:cstheme="minorHAnsi"/>
-          <w:sz w:val="24"/>
-          <w:szCs w:val="24"/>
-        </w:rPr>
-        <w:t>, timestamp }</w:t>
-      </w:r>
-    </w:p>
-    <w:p>
-      <w:pPr>
-        <w:pStyle w:val="ListParagraph"/>
-        <w:numPr>
-          <w:ilvl w:val="0"/>
-          <w:numId w:val="28"/>
-        </w:numPr>
-        <w:rPr>
-          <w:rFonts w:cstheme="minorHAnsi"/>
-          <w:sz w:val="24"/>
-          <w:szCs w:val="24"/>
-        </w:rPr>
-      </w:pPr>
-      <w:r>
-        <w:rPr>
-          <w:rFonts w:cstheme="minorHAnsi"/>
-          <w:sz w:val="24"/>
-          <w:szCs w:val="24"/>
-        </w:rPr>
         <w:t>Data Models:</w:t>
       </w:r>
     </w:p>
@@ -1252,8 +1223,61 @@
           <w:sz w:val="24"/>
           <w:szCs w:val="24"/>
         </w:rPr>
-        <w:t xml:space="preserve">: </w:t>
-      </w:r>
+        <w:t>: {</w:t>
+      </w:r>
+      <w:r>
+        <w:rPr>
+          <w:rFonts w:cstheme="minorHAnsi"/>
+          <w:sz w:val="24"/>
+          <w:szCs w:val="24"/>
+        </w:rPr>
+        <w:t>id,</w:t>
+      </w:r>
+      <w:r>
+        <w:rPr>
+          <w:rFonts w:cstheme="minorHAnsi"/>
+          <w:sz w:val="24"/>
+          <w:szCs w:val="24"/>
+        </w:rPr>
+        <w:t xml:space="preserve"> </w:t>
+      </w:r>
+      <w:proofErr w:type="spellStart"/>
+      <w:r>
+        <w:rPr>
+          <w:rFonts w:cstheme="minorHAnsi"/>
+          <w:sz w:val="24"/>
+          <w:szCs w:val="24"/>
+        </w:rPr>
+        <w:t>employeeId</w:t>
+      </w:r>
+      <w:proofErr w:type="spellEnd"/>
+      <w:r>
+        <w:rPr>
+          <w:rFonts w:cstheme="minorHAnsi"/>
+          <w:sz w:val="24"/>
+          <w:szCs w:val="24"/>
+        </w:rPr>
+        <w:t xml:space="preserve">, date, </w:t>
+      </w:r>
+      <w:proofErr w:type="spellStart"/>
+      <w:r>
+        <w:rPr>
+          <w:rFonts w:cstheme="minorHAnsi"/>
+          <w:sz w:val="24"/>
+          <w:szCs w:val="24"/>
+        </w:rPr>
+        <w:t>swipeInTimestamp</w:t>
+      </w:r>
+      <w:proofErr w:type="spellEnd"/>
+      <w:r>
+        <w:rPr>
+          <w:rFonts w:cstheme="minorHAnsi"/>
+          <w:sz w:val="24"/>
+          <w:szCs w:val="24"/>
+        </w:rPr>
+        <w:t xml:space="preserve">, </w:t>
+      </w:r>
+      <w:proofErr w:type="spellStart"/>
       <w:proofErr w:type="gramStart"/>
       <w:r>
         <w:rPr>
@@ -1261,63 +1285,18 @@
           <w:sz w:val="24"/>
           <w:szCs w:val="24"/>
         </w:rPr>
-        <w:t xml:space="preserve">{ </w:t>
-      </w:r>
-      <w:proofErr w:type="spellStart"/>
-      <w:r>
-        <w:rPr>
-          <w:rFonts w:cstheme="minorHAnsi"/>
-          <w:sz w:val="24"/>
-          <w:szCs w:val="24"/>
-        </w:rPr>
-        <w:t>employeeId</w:t>
+        <w:t>swipeOutTimestamp</w:t>
       </w:r>
       <w:proofErr w:type="spellEnd"/>
+      <w:r>
+        <w:rPr>
+          <w:rFonts w:cstheme="minorHAnsi"/>
+          <w:sz w:val="24"/>
+          <w:szCs w:val="24"/>
+        </w:rPr>
+        <w:t xml:space="preserve"> }</w:t>
+      </w:r>
       <w:proofErr w:type="gramEnd"/>
-      <w:r>
-        <w:rPr>
-          <w:rFonts w:cstheme="minorHAnsi"/>
-          <w:sz w:val="24"/>
-          <w:szCs w:val="24"/>
-        </w:rPr>
-        <w:t xml:space="preserve">, date, </w:t>
-      </w:r>
-      <w:proofErr w:type="spellStart"/>
-      <w:r>
-        <w:rPr>
-          <w:rFonts w:cstheme="minorHAnsi"/>
-          <w:sz w:val="24"/>
-          <w:szCs w:val="24"/>
-        </w:rPr>
-        <w:t>swipeInTimestamp</w:t>
-      </w:r>
-      <w:proofErr w:type="spellEnd"/>
-      <w:r>
-        <w:rPr>
-          <w:rFonts w:cstheme="minorHAnsi"/>
-          <w:sz w:val="24"/>
-          <w:szCs w:val="24"/>
-        </w:rPr>
-        <w:t xml:space="preserve">, </w:t>
-      </w:r>
-      <w:proofErr w:type="spellStart"/>
-      <w:r>
-        <w:rPr>
-          <w:rFonts w:cstheme="minorHAnsi"/>
-          <w:sz w:val="24"/>
-          <w:szCs w:val="24"/>
-        </w:rPr>
-        <w:t>swipeOutTimestamp</w:t>
-      </w:r>
-      <w:proofErr w:type="spellEnd"/>
-      <w:r>
-        <w:rPr>
-          <w:rFonts w:cstheme="minorHAnsi"/>
-          <w:sz w:val="24"/>
-          <w:szCs w:val="24"/>
-        </w:rPr>
-        <w:t xml:space="preserve"> }</w:t>
-      </w:r>
     </w:p>
     <w:p>
       <w:pPr>
@@ -1612,7 +1591,41 @@
           <w:sz w:val="24"/>
           <w:szCs w:val="24"/>
         </w:rPr>
-        <w:t>, timestamp }</w:t>
+        <w:t>, timestamp</w:t>
+      </w:r>
+      <w:r>
+        <w:rPr>
+          <w:rFonts w:cstheme="minorHAnsi"/>
+          <w:sz w:val="24"/>
+          <w:szCs w:val="24"/>
+        </w:rPr>
+        <w:t xml:space="preserve">, </w:t>
+      </w:r>
+      <w:proofErr w:type="spellStart"/>
+      <w:r>
+        <w:rPr>
+          <w:rFonts w:cstheme="minorHAnsi"/>
+          <w:sz w:val="24"/>
+          <w:szCs w:val="24"/>
+        </w:rPr>
+        <w:t>eventType</w:t>
+      </w:r>
+      <w:proofErr w:type="spellEnd"/>
+      <w:r>
+        <w:rPr>
+          <w:rFonts w:cstheme="minorHAnsi"/>
+          <w:sz w:val="24"/>
+          <w:szCs w:val="24"/>
+        </w:rPr>
+        <w:t xml:space="preserve"> </w:t>
+      </w:r>
+      <w:r>
+        <w:rPr>
+          <w:rFonts w:cstheme="minorHAnsi"/>
+          <w:sz w:val="24"/>
+          <w:szCs w:val="24"/>
+        </w:rPr>
+        <w:t>}</w:t>
       </w:r>
     </w:p>
     <w:p>
@@ -1672,7 +1685,43 @@
           <w:sz w:val="24"/>
           <w:szCs w:val="24"/>
         </w:rPr>
-        <w:t>, timestamp }</w:t>
+        <w:t>, timestamp</w:t>
+      </w:r>
+      <w:r>
+        <w:rPr>
+          <w:rFonts w:cstheme="minorHAnsi"/>
+          <w:sz w:val="24"/>
+          <w:szCs w:val="24"/>
+        </w:rPr>
+        <w:t xml:space="preserve">, </w:t>
+      </w:r>
+      <w:proofErr w:type="spellStart"/>
+      <w:r>
+        <w:rPr>
+          <w:rFonts w:cstheme="minorHAnsi"/>
+          <w:sz w:val="24"/>
+          <w:szCs w:val="24"/>
+        </w:rPr>
+        <w:t>eventType</w:t>
+      </w:r>
+      <w:proofErr w:type="spellEnd"/>
+      <w:r>
+        <w:rPr>
+          <w:rFonts w:cstheme="minorHAnsi"/>
+          <w:sz w:val="24"/>
+          <w:szCs w:val="24"/>
+        </w:rPr>
+        <w:t xml:space="preserve"> </w:t>
+      </w:r>
+      <w:bookmarkStart w:id="1" w:name="_GoBack"/>
+      <w:bookmarkEnd w:id="1"/>
+      <w:r>
+        <w:rPr>
+          <w:rFonts w:cstheme="minorHAnsi"/>
+          <w:sz w:val="24"/>
+          <w:szCs w:val="24"/>
+        </w:rPr>
+        <w:t>}</w:t>
       </w:r>
     </w:p>
     <w:p>
@@ -1796,7 +1845,6 @@
           <w:sz w:val="24"/>
           <w:szCs w:val="24"/>
         </w:rPr>
-        <w:lastRenderedPageBreak/>
         <w:t>Data Stores:</w:t>
       </w:r>
     </w:p>
@@ -2009,6 +2057,7 @@
           <w:sz w:val="24"/>
           <w:szCs w:val="24"/>
         </w:rPr>
+        <w:lastRenderedPageBreak/>
         <w:t>Event Service (Cassandra):</w:t>
       </w:r>
     </w:p>
@@ -2466,7 +2515,7 @@
         <v:path o:extrusionok="f" gradientshapeok="t" o:connecttype="rect"/>
         <o:lock v:ext="edit" aspectratio="t"/>
       </v:shapetype>
-      <v:shape id="_x0000_i1120" type="#_x0000_t75" style="width:11.25pt;height:11.25pt" o:bullet="t">
+      <v:shape id="_x0000_i1031" type="#_x0000_t75" style="width:11.25pt;height:11.25pt" o:bullet="t">
         <v:imagedata r:id="rId1" o:title="mso9A78"/>
       </v:shape>
     </w:pict>

</xml_diff>

<commit_message>
code updated with presentation, test and dependencies
</commit_message>
<xml_diff>
--- a/Solution.docx
+++ b/Solution.docx
@@ -2552,16 +2552,34 @@
           <w:szCs w:val="24"/>
         </w:rPr>
       </w:pPr>
+    </w:p>
+    <w:p>
+      <w:pPr>
+        <w:pStyle w:val="ListParagraph"/>
+        <w:numPr>
+          <w:ilvl w:val="0"/>
+          <w:numId w:val="7"/>
+        </w:numPr>
+        <w:jc w:val="center"/>
+        <w:rPr>
+          <w:rFonts w:cstheme="minorHAnsi"/>
+          <w:sz w:val="24"/>
+          <w:szCs w:val="24"/>
+        </w:rPr>
+      </w:pPr>
+      <w:r>
+        <w:rPr>
+          <w:rFonts w:cstheme="minorHAnsi"/>
+          <w:sz w:val="24"/>
+          <w:szCs w:val="24"/>
+        </w:rPr>
+        <w:t>Sequence Diagram:</w:t>
+      </w:r>
       <w:bookmarkStart w:id="0" w:name="_GoBack"/>
       <w:bookmarkEnd w:id="0"/>
     </w:p>
     <w:p>
       <w:pPr>
-        <w:pStyle w:val="ListParagraph"/>
-        <w:numPr>
-          <w:ilvl w:val="0"/>
-          <w:numId w:val="7"/>
-        </w:numPr>
         <w:jc w:val="center"/>
         <w:rPr>
           <w:rFonts w:cstheme="minorHAnsi"/>
@@ -2572,33 +2590,15 @@
       <w:r>
         <w:rPr>
           <w:rFonts w:cstheme="minorHAnsi"/>
-          <w:sz w:val="24"/>
-          <w:szCs w:val="24"/>
-        </w:rPr>
-        <w:t>Sequence Diagram:</w:t>
-      </w:r>
-    </w:p>
-    <w:p>
-      <w:pPr>
-        <w:jc w:val="center"/>
-        <w:rPr>
-          <w:rFonts w:cstheme="minorHAnsi"/>
-          <w:sz w:val="24"/>
-          <w:szCs w:val="24"/>
-        </w:rPr>
-      </w:pPr>
-      <w:r>
-        <w:rPr>
-          <w:rFonts w:cstheme="minorHAnsi"/>
           <w:noProof/>
           <w:sz w:val="24"/>
           <w:szCs w:val="24"/>
         </w:rPr>
         <w:drawing>
-          <wp:inline distT="0" distB="0" distL="0" distR="0" wp14:anchorId="6233359B" wp14:editId="5360AB05">
-            <wp:extent cx="6642100" cy="3569970"/>
+          <wp:inline distT="0" distB="0" distL="0" distR="0" wp14:anchorId="795B247B" wp14:editId="06DC8A1E">
+            <wp:extent cx="6642100" cy="3394075"/>
             <wp:effectExtent l="0" t="0" r="6350" b="0"/>
-            <wp:docPr id="1" name="Picture 1" descr="C:\Users\Light\Downloads\Untitled (7).png"/>
+            <wp:docPr id="3" name="Picture 3" descr="C:\Users\Light\Downloads\Untitled (8).png"/>
             <wp:cNvGraphicFramePr>
               <a:graphicFrameLocks xmlns:a="http://schemas.openxmlformats.org/drawingml/2006/main" noChangeAspect="1"/>
             </wp:cNvGraphicFramePr>
@@ -2606,7 +2606,7 @@
               <a:graphicData uri="http://schemas.openxmlformats.org/drawingml/2006/picture">
                 <pic:pic xmlns:pic="http://schemas.openxmlformats.org/drawingml/2006/picture">
                   <pic:nvPicPr>
-                    <pic:cNvPr id="0" name="Picture 2" descr="C:\Users\Light\Downloads\Untitled (7).png"/>
+                    <pic:cNvPr id="0" name="Picture 2" descr="C:\Users\Light\Downloads\Untitled (8).png"/>
                     <pic:cNvPicPr>
                       <a:picLocks noChangeAspect="1" noChangeArrowheads="1"/>
                     </pic:cNvPicPr>
@@ -2627,83 +2627,7 @@
                   <pic:spPr bwMode="auto">
                     <a:xfrm>
                       <a:off x="0" y="0"/>
-                      <a:ext cx="6642100" cy="3569970"/>
-                    </a:xfrm>
-                    <a:prstGeom prst="rect">
-                      <a:avLst/>
-                    </a:prstGeom>
-                    <a:noFill/>
-                    <a:ln>
-                      <a:noFill/>
-                    </a:ln>
-                  </pic:spPr>
-                </pic:pic>
-              </a:graphicData>
-            </a:graphic>
-          </wp:inline>
-        </w:drawing>
-      </w:r>
-    </w:p>
-    <w:p>
-      <w:pPr>
-        <w:rPr>
-          <w:rFonts w:cstheme="minorHAnsi"/>
-          <w:sz w:val="24"/>
-          <w:szCs w:val="24"/>
-        </w:rPr>
-      </w:pPr>
-    </w:p>
-    <w:p>
-      <w:pPr>
-        <w:jc w:val="center"/>
-        <w:rPr>
-          <w:rFonts w:cstheme="minorHAnsi"/>
-          <w:sz w:val="24"/>
-          <w:szCs w:val="24"/>
-        </w:rPr>
-      </w:pPr>
-      <w:r>
-        <w:rPr>
-          <w:rFonts w:cstheme="minorHAnsi"/>
-          <w:noProof/>
-          <w:sz w:val="24"/>
-          <w:szCs w:val="24"/>
-        </w:rPr>
-        <w:lastRenderedPageBreak/>
-        <w:drawing>
-          <wp:inline distT="0" distB="0" distL="0" distR="0" wp14:anchorId="4FBBD5ED" wp14:editId="405C489B">
-            <wp:extent cx="6864894" cy="4848046"/>
-            <wp:effectExtent l="0" t="0" r="0" b="0"/>
-            <wp:docPr id="2" name="Picture 2" descr="C:\Users\Light\Downloads\Untitled (6).png"/>
-            <wp:cNvGraphicFramePr>
-              <a:graphicFrameLocks xmlns:a="http://schemas.openxmlformats.org/drawingml/2006/main" noChangeAspect="1"/>
-            </wp:cNvGraphicFramePr>
-            <a:graphic xmlns:a="http://schemas.openxmlformats.org/drawingml/2006/main">
-              <a:graphicData uri="http://schemas.openxmlformats.org/drawingml/2006/picture">
-                <pic:pic xmlns:pic="http://schemas.openxmlformats.org/drawingml/2006/picture">
-                  <pic:nvPicPr>
-                    <pic:cNvPr id="0" name="Picture 3" descr="C:\Users\Light\Downloads\Untitled (6).png"/>
-                    <pic:cNvPicPr>
-                      <a:picLocks noChangeAspect="1" noChangeArrowheads="1"/>
-                    </pic:cNvPicPr>
-                  </pic:nvPicPr>
-                  <pic:blipFill>
-                    <a:blip r:embed="rId6">
-                      <a:extLst>
-                        <a:ext uri="{28A0092B-C50C-407E-A947-70E740481C1C}">
-                          <a14:useLocalDpi xmlns:a14="http://schemas.microsoft.com/office/drawing/2010/main" val="0"/>
-                        </a:ext>
-                      </a:extLst>
-                    </a:blip>
-                    <a:srcRect/>
-                    <a:stretch>
-                      <a:fillRect/>
-                    </a:stretch>
-                  </pic:blipFill>
-                  <pic:spPr bwMode="auto">
-                    <a:xfrm>
-                      <a:off x="0" y="0"/>
-                      <a:ext cx="6881143" cy="4859521"/>
+                      <a:ext cx="6642100" cy="3394075"/>
                     </a:xfrm>
                     <a:prstGeom prst="rect">
                       <a:avLst/>
@@ -2753,7 +2677,7 @@
         <v:path o:extrusionok="f" gradientshapeok="t" o:connecttype="rect"/>
         <o:lock v:ext="edit" aspectratio="t"/>
       </v:shapetype>
-      <v:shape id="_x0000_i1029" type="#_x0000_t75" style="width:11.5pt;height:11.5pt" o:bullet="t">
+      <v:shape id="_x0000_i1027" type="#_x0000_t75" style="width:11.5pt;height:11.5pt" o:bullet="t">
         <v:imagedata r:id="rId1" o:title="mso9A78"/>
       </v:shape>
     </w:pict>

</xml_diff>